<commit_message>
Checking in version 3.1.4. I attempted to make an install, but updating the app.config is not possible. May revisit someday.
</commit_message>
<xml_diff>
--- a/VSIX/DataTierNetTemplateInstaller/DataTier.Net Users Guide.docx
+++ b/VSIX/DataTierNetTemplateInstaller/DataTier.Net Users Guide.docx
@@ -1,6 +1,6 @@
 
 <file path=word/document.xml><?xml version="1.0" encoding="utf-8"?>
-<w:document xmlns:wpc="http://schemas.microsoft.com/office/word/2010/wordprocessingCanvas" xmlns:cx="http://schemas.microsoft.com/office/drawing/2014/chartex" xmlns:cx1="http://schemas.microsoft.com/office/drawing/2015/9/8/chartex" xmlns:cx2="http://schemas.microsoft.com/office/drawing/2015/10/21/chartex" xmlns:cx3="http://schemas.microsoft.com/office/drawing/2016/5/9/chartex" xmlns:cx4="http://schemas.microsoft.com/office/drawing/2016/5/10/chartex" xmlns:cx5="http://schemas.microsoft.com/office/drawing/2016/5/11/chartex" xmlns:cx6="http://schemas.microsoft.com/office/drawing/2016/5/12/chartex" xmlns:cx7="http://schemas.microsoft.com/office/drawing/2016/5/13/chartex" xmlns:cx8="http://schemas.microsoft.com/office/drawing/2016/5/14/chartex" xmlns:mc="http://schemas.openxmlformats.org/markup-compatibility/2006" xmlns:aink="http://schemas.microsoft.com/office/drawing/2016/ink" xmlns:am3d="http://schemas.microsoft.com/office/drawing/2017/model3d" xmlns:o="urn:schemas-microsoft-com:office:office" xmlns:r="http://schemas.openxmlformats.org/officeDocument/2006/relationships" xmlns:m="http://schemas.openxmlformats.org/officeDocument/2006/math" xmlns:v="urn:schemas-microsoft-com:vml" xmlns:wp14="http://schemas.microsoft.com/office/word/2010/wordprocessingDrawing" xmlns:wp="http://schemas.openxmlformats.org/drawingml/2006/wordprocessingDrawing" xmlns:w10="urn:schemas-microsoft-com:office:word" xmlns:w="http://schemas.openxmlformats.org/wordprocessingml/2006/main" xmlns:w14="http://schemas.microsoft.com/office/word/2010/wordml" xmlns:w15="http://schemas.microsoft.com/office/word/2012/wordml" xmlns:w16cid="http://schemas.microsoft.com/office/word/2016/wordml/cid" xmlns:w16se="http://schemas.microsoft.com/office/word/2015/wordml/symex" xmlns:wpg="http://schemas.microsoft.com/office/word/2010/wordprocessingGroup" xmlns:wpi="http://schemas.microsoft.com/office/word/2010/wordprocessingInk" xmlns:wne="http://schemas.microsoft.com/office/word/2006/wordml" xmlns:wps="http://schemas.microsoft.com/office/word/2010/wordprocessingShape" mc:Ignorable="w14 w15 w16se w16cid wp14">
+<w:document xmlns:wpc="http://schemas.microsoft.com/office/word/2010/wordprocessingCanvas" xmlns:cx="http://schemas.microsoft.com/office/drawing/2014/chartex" xmlns:cx1="http://schemas.microsoft.com/office/drawing/2015/9/8/chartex" xmlns:cx2="http://schemas.microsoft.com/office/drawing/2015/10/21/chartex" xmlns:cx3="http://schemas.microsoft.com/office/drawing/2016/5/9/chartex" xmlns:cx4="http://schemas.microsoft.com/office/drawing/2016/5/10/chartex" xmlns:cx5="http://schemas.microsoft.com/office/drawing/2016/5/11/chartex" xmlns:cx6="http://schemas.microsoft.com/office/drawing/2016/5/12/chartex" xmlns:cx7="http://schemas.microsoft.com/office/drawing/2016/5/13/chartex" xmlns:cx8="http://schemas.microsoft.com/office/drawing/2016/5/14/chartex" xmlns:mc="http://schemas.openxmlformats.org/markup-compatibility/2006" xmlns:aink="http://schemas.microsoft.com/office/drawing/2016/ink" xmlns:am3d="http://schemas.microsoft.com/office/drawing/2017/model3d" xmlns:o="urn:schemas-microsoft-com:office:office" xmlns:r="http://schemas.openxmlformats.org/officeDocument/2006/relationships" xmlns:m="http://schemas.openxmlformats.org/officeDocument/2006/math" xmlns:v="urn:schemas-microsoft-com:vml" xmlns:wp14="http://schemas.microsoft.com/office/word/2010/wordprocessingDrawing" xmlns:wp="http://schemas.openxmlformats.org/drawingml/2006/wordprocessingDrawing" xmlns:w10="urn:schemas-microsoft-com:office:word" xmlns:w="http://schemas.openxmlformats.org/wordprocessingml/2006/main" xmlns:w14="http://schemas.microsoft.com/office/word/2010/wordml" xmlns:w15="http://schemas.microsoft.com/office/word/2012/wordml" xmlns:w16cex="http://schemas.microsoft.com/office/word/2018/wordml/cex" xmlns:w16cid="http://schemas.microsoft.com/office/word/2016/wordml/cid" xmlns:w16="http://schemas.microsoft.com/office/word/2018/wordml" xmlns:w16sdtdh="http://schemas.microsoft.com/office/word/2020/wordml/sdtdatahash" xmlns:w16se="http://schemas.microsoft.com/office/word/2015/wordml/symex" xmlns:wpg="http://schemas.microsoft.com/office/word/2010/wordprocessingGroup" xmlns:wpi="http://schemas.microsoft.com/office/word/2010/wordprocessingInk" xmlns:wne="http://schemas.microsoft.com/office/word/2006/wordml" xmlns:wps="http://schemas.microsoft.com/office/word/2010/wordprocessingShape" mc:Ignorable="w14 w15 w16se w16cid w16 w16cex w16sdtdh wp14">
   <w:body>
     <w:p>
       <w:pPr>
@@ -536,13 +536,7 @@
         <w:rPr>
           <w:rFonts w:ascii="Arial" w:hAnsi="Arial" w:cs="Arial"/>
         </w:rPr>
-        <w:t>Delete, Update and Find</w:t>
-      </w:r>
-      <w:r>
-        <w:rPr>
-          <w:rFonts w:ascii="Arial" w:hAnsi="Arial" w:cs="Arial"/>
-        </w:rPr>
-        <w:t xml:space="preserve"> </w:t>
+        <w:t xml:space="preserve">Delete, Update and Find </w:t>
       </w:r>
       <w:r>
         <w:rPr>
@@ -1010,7 +1004,7 @@
           <w:sz w:val="18"/>
           <w:szCs w:val="18"/>
         </w:rPr>
-        <w:t xml:space="preserve">(the screen shot </w:t>
+        <w:t>(</w:t>
       </w:r>
       <w:r>
         <w:rPr>
@@ -1019,7 +1013,7 @@
           <w:sz w:val="18"/>
           <w:szCs w:val="18"/>
         </w:rPr>
-        <w:t>above</w:t>
+        <w:t>T</w:t>
       </w:r>
       <w:r>
         <w:rPr>
@@ -1028,7 +1022,7 @@
           <w:sz w:val="18"/>
           <w:szCs w:val="18"/>
         </w:rPr>
-        <w:t xml:space="preserve"> is a Custom Method, but it works the same</w:t>
+        <w:t xml:space="preserve">he screen shot </w:t>
       </w:r>
       <w:r>
         <w:rPr>
@@ -1037,7 +1031,7 @@
           <w:sz w:val="18"/>
           <w:szCs w:val="18"/>
         </w:rPr>
-        <w:t xml:space="preserve"> for standard methods</w:t>
+        <w:t>above</w:t>
       </w:r>
       <w:r>
         <w:rPr>
@@ -1046,27 +1040,153 @@
           <w:sz w:val="18"/>
           <w:szCs w:val="18"/>
         </w:rPr>
-        <w:t>).</w:t>
-      </w:r>
-    </w:p>
-    <w:p>
-      <w:pPr>
+        <w:t xml:space="preserve"> is a Custom Method, but it works the same</w:t>
+      </w:r>
+      <w:r>
         <w:rPr>
           <w:rFonts w:ascii="Verdana" w:hAnsi="Verdana" w:cs="Arial"/>
           <w:color w:val="808080" w:themeColor="background1" w:themeShade="80"/>
           <w:sz w:val="18"/>
           <w:szCs w:val="18"/>
         </w:rPr>
-      </w:pPr>
-    </w:p>
-    <w:p>
-      <w:pPr>
+        <w:t xml:space="preserve"> for standard methods</w:t>
+      </w:r>
+      <w:r>
         <w:rPr>
           <w:rFonts w:ascii="Verdana" w:hAnsi="Verdana" w:cs="Arial"/>
           <w:color w:val="808080" w:themeColor="background1" w:themeShade="80"/>
           <w:sz w:val="18"/>
           <w:szCs w:val="18"/>
         </w:rPr>
+        <w:t>).</w:t>
+      </w:r>
+    </w:p>
+    <w:p>
+      <w:pPr>
+        <w:rPr>
+          <w:rFonts w:ascii="Verdana" w:hAnsi="Verdana" w:cs="Arial"/>
+          <w:color w:val="808080" w:themeColor="background1" w:themeShade="80"/>
+          <w:sz w:val="18"/>
+          <w:szCs w:val="18"/>
+        </w:rPr>
+      </w:pPr>
+    </w:p>
+    <w:p>
+      <w:pPr>
+        <w:rPr>
+          <w:rFonts w:ascii="Arial" w:hAnsi="Arial" w:cs="Arial"/>
+          <w:b/>
+        </w:rPr>
+      </w:pPr>
+      <w:r>
+        <w:rPr>
+          <w:rFonts w:ascii="Arial" w:hAnsi="Arial" w:cs="Arial"/>
+          <w:b/>
+        </w:rPr>
+        <w:t>Update for .NET5 &amp; .NET6</w:t>
+      </w:r>
+    </w:p>
+    <w:p>
+      <w:pPr>
+        <w:rPr>
+          <w:rFonts w:ascii="Arial" w:hAnsi="Arial" w:cs="Arial"/>
+          <w:b/>
+        </w:rPr>
+      </w:pPr>
+    </w:p>
+    <w:p>
+      <w:pPr>
+        <w:rPr>
+          <w:rFonts w:ascii="Arial" w:hAnsi="Arial" w:cs="Arial"/>
+        </w:rPr>
+      </w:pPr>
+      <w:r>
+        <w:rPr>
+          <w:rFonts w:ascii="Arial" w:hAnsi="Arial" w:cs="Arial"/>
+        </w:rPr>
+        <w:t>The Gateway works differently for .NET5 &amp; .NET6 projects. You must set the name of a System Environment Variable when you create the Gateway. The System Environment Variable should have a value equal to your connection string.</w:t>
+      </w:r>
+    </w:p>
+    <w:p>
+      <w:pPr>
+        <w:rPr>
+          <w:rFonts w:ascii="Arial" w:hAnsi="Arial" w:cs="Arial"/>
+        </w:rPr>
+      </w:pPr>
+    </w:p>
+    <w:p>
+      <w:pPr>
+        <w:rPr>
+          <w:rFonts w:ascii="Arial" w:hAnsi="Arial" w:cs="Arial"/>
+        </w:rPr>
+      </w:pPr>
+      <w:r>
+        <w:rPr>
+          <w:rFonts w:ascii="Arial" w:hAnsi="Arial" w:cs="Arial"/>
+        </w:rPr>
+        <w:t>// Create gateway with Environment Variable Name Parameter</w:t>
+      </w:r>
+    </w:p>
+    <w:p>
+      <w:pPr>
+        <w:rPr>
+          <w:rFonts w:ascii="Verdana" w:hAnsi="Verdana" w:cs="Arial"/>
+          <w:color w:val="808080" w:themeColor="background1" w:themeShade="80"/>
+          <w:sz w:val="18"/>
+          <w:szCs w:val="18"/>
+        </w:rPr>
+      </w:pPr>
+      <w:r>
+        <w:rPr>
+          <w:rFonts w:ascii="Arial" w:hAnsi="Arial" w:cs="Arial"/>
+        </w:rPr>
+        <w:t xml:space="preserve">Gateway </w:t>
+      </w:r>
+      <w:proofErr w:type="spellStart"/>
+      <w:r>
+        <w:rPr>
+          <w:rFonts w:ascii="Arial" w:hAnsi="Arial" w:cs="Arial"/>
+        </w:rPr>
+        <w:t>gateway</w:t>
+      </w:r>
+      <w:proofErr w:type="spellEnd"/>
+      <w:r>
+        <w:rPr>
+          <w:rFonts w:ascii="Arial" w:hAnsi="Arial" w:cs="Arial"/>
+        </w:rPr>
+        <w:t xml:space="preserve"> = new Gateway(</w:t>
+      </w:r>
+      <w:proofErr w:type="spellStart"/>
+      <w:r>
+        <w:rPr>
+          <w:rFonts w:ascii="Arial" w:hAnsi="Arial" w:cs="Arial"/>
+        </w:rPr>
+        <w:t>myConnection</w:t>
+      </w:r>
+      <w:r>
+        <w:rPr>
+          <w:rFonts w:ascii="Arial" w:hAnsi="Arial" w:cs="Arial"/>
+        </w:rPr>
+        <w:t>Name</w:t>
+      </w:r>
+      <w:proofErr w:type="spellEnd"/>
+      <w:proofErr w:type="gramStart"/>
+      <w:r>
+        <w:rPr>
+          <w:rFonts w:ascii="Arial" w:hAnsi="Arial" w:cs="Arial"/>
+        </w:rPr>
+        <w:t>);</w:t>
+      </w:r>
+      <w:proofErr w:type="gramEnd"/>
+    </w:p>
+    <w:p>
+      <w:pPr>
+        <w:rPr>
+          <w:rFonts w:ascii="Verdana" w:hAnsi="Verdana" w:cs="Arial"/>
+          <w:color w:val="808080" w:themeColor="background1" w:themeShade="80"/>
+          <w:sz w:val="18"/>
+          <w:szCs w:val="18"/>
+        </w:rPr>
       </w:pPr>
     </w:p>
     <w:p>
@@ -1182,6 +1302,7 @@
           <w:rFonts w:ascii="Arial" w:hAnsi="Arial" w:cs="Arial"/>
           <w:noProof/>
         </w:rPr>
+        <w:lastRenderedPageBreak/>
         <w:drawing>
           <wp:inline distT="0" distB="0" distL="0" distR="0" wp14:anchorId="5734B7BC" wp14:editId="6EEE4E5F">
             <wp:extent cx="5136542" cy="3446694"/>
@@ -5791,8 +5912,6 @@
           <w:b/>
         </w:rPr>
       </w:pPr>
-      <w:bookmarkStart w:id="0" w:name="_GoBack"/>
-      <w:bookmarkEnd w:id="0"/>
       <w:r>
         <w:rPr>
           <w:rFonts w:ascii="Arial" w:hAnsi="Arial" w:cs="Arial"/>
@@ -8743,14 +8862,28 @@
         <w:rPr>
           <w:rFonts w:ascii="Arial" w:hAnsi="Arial" w:cs="Arial"/>
         </w:rPr>
-        <w:t>as#ho</w:t>
+        <w:t>as#</w:t>
+      </w:r>
+      <w:proofErr w:type="gramStart"/>
+      <w:r>
+        <w:rPr>
+          <w:rFonts w:ascii="Arial" w:hAnsi="Arial" w:cs="Arial"/>
+        </w:rPr>
+        <w:t>ho</w:t>
       </w:r>
       <w:proofErr w:type="spellEnd"/>
       <w:r>
         <w:rPr>
           <w:rFonts w:ascii="Arial" w:hAnsi="Arial" w:cs="Arial"/>
         </w:rPr>
-        <w:t xml:space="preserve">!# gives me </w:t>
+        <w:t>!#</w:t>
+      </w:r>
+      <w:proofErr w:type="gramEnd"/>
+      <w:r>
+        <w:rPr>
+          <w:rFonts w:ascii="Arial" w:hAnsi="Arial" w:cs="Arial"/>
+        </w:rPr>
+        <w:t xml:space="preserve"> gives me </w:t>
       </w:r>
       <w:r>
         <w:rPr>
@@ -8758,14 +8891,12 @@
         </w:rPr>
         <w:t xml:space="preserve">a </w:t>
       </w:r>
-      <w:proofErr w:type="gramStart"/>
       <w:r>
         <w:rPr>
           <w:rFonts w:ascii="Arial" w:hAnsi="Arial" w:cs="Arial"/>
         </w:rPr>
         <w:t>1 star</w:t>
       </w:r>
-      <w:proofErr w:type="gramEnd"/>
       <w:r>
         <w:rPr>
           <w:rFonts w:ascii="Arial" w:hAnsi="Arial" w:cs="Arial"/>
@@ -9595,7 +9726,7 @@
 </file>
 
 <file path=word/endnotes.xml><?xml version="1.0" encoding="utf-8"?>
-<w:endnotes xmlns:wpc="http://schemas.microsoft.com/office/word/2010/wordprocessingCanvas" xmlns:cx="http://schemas.microsoft.com/office/drawing/2014/chartex" xmlns:cx1="http://schemas.microsoft.com/office/drawing/2015/9/8/chartex" xmlns:cx2="http://schemas.microsoft.com/office/drawing/2015/10/21/chartex" xmlns:cx3="http://schemas.microsoft.com/office/drawing/2016/5/9/chartex" xmlns:cx4="http://schemas.microsoft.com/office/drawing/2016/5/10/chartex" xmlns:cx5="http://schemas.microsoft.com/office/drawing/2016/5/11/chartex" xmlns:cx6="http://schemas.microsoft.com/office/drawing/2016/5/12/chartex" xmlns:cx7="http://schemas.microsoft.com/office/drawing/2016/5/13/chartex" xmlns:cx8="http://schemas.microsoft.com/office/drawing/2016/5/14/chartex" xmlns:mc="http://schemas.openxmlformats.org/markup-compatibility/2006" xmlns:aink="http://schemas.microsoft.com/office/drawing/2016/ink" xmlns:am3d="http://schemas.microsoft.com/office/drawing/2017/model3d" xmlns:o="urn:schemas-microsoft-com:office:office" xmlns:r="http://schemas.openxmlformats.org/officeDocument/2006/relationships" xmlns:m="http://schemas.openxmlformats.org/officeDocument/2006/math" xmlns:v="urn:schemas-microsoft-com:vml" xmlns:wp14="http://schemas.microsoft.com/office/word/2010/wordprocessingDrawing" xmlns:wp="http://schemas.openxmlformats.org/drawingml/2006/wordprocessingDrawing" xmlns:w10="urn:schemas-microsoft-com:office:word" xmlns:w="http://schemas.openxmlformats.org/wordprocessingml/2006/main" xmlns:w14="http://schemas.microsoft.com/office/word/2010/wordml" xmlns:w15="http://schemas.microsoft.com/office/word/2012/wordml" xmlns:w16cid="http://schemas.microsoft.com/office/word/2016/wordml/cid" xmlns:w16se="http://schemas.microsoft.com/office/word/2015/wordml/symex" xmlns:wpg="http://schemas.microsoft.com/office/word/2010/wordprocessingGroup" xmlns:wpi="http://schemas.microsoft.com/office/word/2010/wordprocessingInk" xmlns:wne="http://schemas.microsoft.com/office/word/2006/wordml" xmlns:wps="http://schemas.microsoft.com/office/word/2010/wordprocessingShape" mc:Ignorable="w14 w15 w16se w16cid wp14">
+<w:endnotes xmlns:wpc="http://schemas.microsoft.com/office/word/2010/wordprocessingCanvas" xmlns:cx="http://schemas.microsoft.com/office/drawing/2014/chartex" xmlns:cx1="http://schemas.microsoft.com/office/drawing/2015/9/8/chartex" xmlns:cx2="http://schemas.microsoft.com/office/drawing/2015/10/21/chartex" xmlns:cx3="http://schemas.microsoft.com/office/drawing/2016/5/9/chartex" xmlns:cx4="http://schemas.microsoft.com/office/drawing/2016/5/10/chartex" xmlns:cx5="http://schemas.microsoft.com/office/drawing/2016/5/11/chartex" xmlns:cx6="http://schemas.microsoft.com/office/drawing/2016/5/12/chartex" xmlns:cx7="http://schemas.microsoft.com/office/drawing/2016/5/13/chartex" xmlns:cx8="http://schemas.microsoft.com/office/drawing/2016/5/14/chartex" xmlns:mc="http://schemas.openxmlformats.org/markup-compatibility/2006" xmlns:aink="http://schemas.microsoft.com/office/drawing/2016/ink" xmlns:am3d="http://schemas.microsoft.com/office/drawing/2017/model3d" xmlns:o="urn:schemas-microsoft-com:office:office" xmlns:r="http://schemas.openxmlformats.org/officeDocument/2006/relationships" xmlns:m="http://schemas.openxmlformats.org/officeDocument/2006/math" xmlns:v="urn:schemas-microsoft-com:vml" xmlns:wp14="http://schemas.microsoft.com/office/word/2010/wordprocessingDrawing" xmlns:wp="http://schemas.openxmlformats.org/drawingml/2006/wordprocessingDrawing" xmlns:w10="urn:schemas-microsoft-com:office:word" xmlns:w="http://schemas.openxmlformats.org/wordprocessingml/2006/main" xmlns:w14="http://schemas.microsoft.com/office/word/2010/wordml" xmlns:w15="http://schemas.microsoft.com/office/word/2012/wordml" xmlns:w16cex="http://schemas.microsoft.com/office/word/2018/wordml/cex" xmlns:w16cid="http://schemas.microsoft.com/office/word/2016/wordml/cid" xmlns:w16="http://schemas.microsoft.com/office/word/2018/wordml" xmlns:w16sdtdh="http://schemas.microsoft.com/office/word/2020/wordml/sdtdatahash" xmlns:w16se="http://schemas.microsoft.com/office/word/2015/wordml/symex" xmlns:wpg="http://schemas.microsoft.com/office/word/2010/wordprocessingGroup" xmlns:wpi="http://schemas.microsoft.com/office/word/2010/wordprocessingInk" xmlns:wne="http://schemas.microsoft.com/office/word/2006/wordml" xmlns:wps="http://schemas.microsoft.com/office/word/2010/wordprocessingShape" mc:Ignorable="w14 w15 w16se w16cid w16 w16cex w16sdtdh wp14">
   <w:endnote w:type="separator" w:id="-1">
     <w:p>
       <w:r>
@@ -9614,7 +9745,7 @@
 </file>
 
 <file path=word/footnotes.xml><?xml version="1.0" encoding="utf-8"?>
-<w:footnotes xmlns:wpc="http://schemas.microsoft.com/office/word/2010/wordprocessingCanvas" xmlns:cx="http://schemas.microsoft.com/office/drawing/2014/chartex" xmlns:cx1="http://schemas.microsoft.com/office/drawing/2015/9/8/chartex" xmlns:cx2="http://schemas.microsoft.com/office/drawing/2015/10/21/chartex" xmlns:cx3="http://schemas.microsoft.com/office/drawing/2016/5/9/chartex" xmlns:cx4="http://schemas.microsoft.com/office/drawing/2016/5/10/chartex" xmlns:cx5="http://schemas.microsoft.com/office/drawing/2016/5/11/chartex" xmlns:cx6="http://schemas.microsoft.com/office/drawing/2016/5/12/chartex" xmlns:cx7="http://schemas.microsoft.com/office/drawing/2016/5/13/chartex" xmlns:cx8="http://schemas.microsoft.com/office/drawing/2016/5/14/chartex" xmlns:mc="http://schemas.openxmlformats.org/markup-compatibility/2006" xmlns:aink="http://schemas.microsoft.com/office/drawing/2016/ink" xmlns:am3d="http://schemas.microsoft.com/office/drawing/2017/model3d" xmlns:o="urn:schemas-microsoft-com:office:office" xmlns:r="http://schemas.openxmlformats.org/officeDocument/2006/relationships" xmlns:m="http://schemas.openxmlformats.org/officeDocument/2006/math" xmlns:v="urn:schemas-microsoft-com:vml" xmlns:wp14="http://schemas.microsoft.com/office/word/2010/wordprocessingDrawing" xmlns:wp="http://schemas.openxmlformats.org/drawingml/2006/wordprocessingDrawing" xmlns:w10="urn:schemas-microsoft-com:office:word" xmlns:w="http://schemas.openxmlformats.org/wordprocessingml/2006/main" xmlns:w14="http://schemas.microsoft.com/office/word/2010/wordml" xmlns:w15="http://schemas.microsoft.com/office/word/2012/wordml" xmlns:w16cid="http://schemas.microsoft.com/office/word/2016/wordml/cid" xmlns:w16se="http://schemas.microsoft.com/office/word/2015/wordml/symex" xmlns:wpg="http://schemas.microsoft.com/office/word/2010/wordprocessingGroup" xmlns:wpi="http://schemas.microsoft.com/office/word/2010/wordprocessingInk" xmlns:wne="http://schemas.microsoft.com/office/word/2006/wordml" xmlns:wps="http://schemas.microsoft.com/office/word/2010/wordprocessingShape" mc:Ignorable="w14 w15 w16se w16cid wp14">
+<w:footnotes xmlns:wpc="http://schemas.microsoft.com/office/word/2010/wordprocessingCanvas" xmlns:cx="http://schemas.microsoft.com/office/drawing/2014/chartex" xmlns:cx1="http://schemas.microsoft.com/office/drawing/2015/9/8/chartex" xmlns:cx2="http://schemas.microsoft.com/office/drawing/2015/10/21/chartex" xmlns:cx3="http://schemas.microsoft.com/office/drawing/2016/5/9/chartex" xmlns:cx4="http://schemas.microsoft.com/office/drawing/2016/5/10/chartex" xmlns:cx5="http://schemas.microsoft.com/office/drawing/2016/5/11/chartex" xmlns:cx6="http://schemas.microsoft.com/office/drawing/2016/5/12/chartex" xmlns:cx7="http://schemas.microsoft.com/office/drawing/2016/5/13/chartex" xmlns:cx8="http://schemas.microsoft.com/office/drawing/2016/5/14/chartex" xmlns:mc="http://schemas.openxmlformats.org/markup-compatibility/2006" xmlns:aink="http://schemas.microsoft.com/office/drawing/2016/ink" xmlns:am3d="http://schemas.microsoft.com/office/drawing/2017/model3d" xmlns:o="urn:schemas-microsoft-com:office:office" xmlns:r="http://schemas.openxmlformats.org/officeDocument/2006/relationships" xmlns:m="http://schemas.openxmlformats.org/officeDocument/2006/math" xmlns:v="urn:schemas-microsoft-com:vml" xmlns:wp14="http://schemas.microsoft.com/office/word/2010/wordprocessingDrawing" xmlns:wp="http://schemas.openxmlformats.org/drawingml/2006/wordprocessingDrawing" xmlns:w10="urn:schemas-microsoft-com:office:word" xmlns:w="http://schemas.openxmlformats.org/wordprocessingml/2006/main" xmlns:w14="http://schemas.microsoft.com/office/word/2010/wordml" xmlns:w15="http://schemas.microsoft.com/office/word/2012/wordml" xmlns:w16cex="http://schemas.microsoft.com/office/word/2018/wordml/cex" xmlns:w16cid="http://schemas.microsoft.com/office/word/2016/wordml/cid" xmlns:w16="http://schemas.microsoft.com/office/word/2018/wordml" xmlns:w16sdtdh="http://schemas.microsoft.com/office/word/2020/wordml/sdtdatahash" xmlns:w16se="http://schemas.microsoft.com/office/word/2015/wordml/symex" xmlns:wpg="http://schemas.microsoft.com/office/word/2010/wordprocessingGroup" xmlns:wpi="http://schemas.microsoft.com/office/word/2010/wordprocessingInk" xmlns:wne="http://schemas.microsoft.com/office/word/2006/wordml" xmlns:wps="http://schemas.microsoft.com/office/word/2010/wordprocessingShape" mc:Ignorable="w14 w15 w16se w16cid w16 w16cex w16sdtdh wp14">
   <w:footnote w:type="separator" w:id="-1">
     <w:p>
       <w:r>
@@ -9633,7 +9764,7 @@
 </file>
 
 <file path=word/styles.xml><?xml version="1.0" encoding="utf-8"?>
-<w:styles xmlns:mc="http://schemas.openxmlformats.org/markup-compatibility/2006" xmlns:r="http://schemas.openxmlformats.org/officeDocument/2006/relationships" xmlns:w="http://schemas.openxmlformats.org/wordprocessingml/2006/main" xmlns:w14="http://schemas.microsoft.com/office/word/2010/wordml" xmlns:w15="http://schemas.microsoft.com/office/word/2012/wordml" xmlns:w16cid="http://schemas.microsoft.com/office/word/2016/wordml/cid" xmlns:w16se="http://schemas.microsoft.com/office/word/2015/wordml/symex" mc:Ignorable="w14 w15 w16se w16cid">
+<w:styles xmlns:mc="http://schemas.openxmlformats.org/markup-compatibility/2006" xmlns:r="http://schemas.openxmlformats.org/officeDocument/2006/relationships" xmlns:w="http://schemas.openxmlformats.org/wordprocessingml/2006/main" xmlns:w14="http://schemas.microsoft.com/office/word/2010/wordml" xmlns:w15="http://schemas.microsoft.com/office/word/2012/wordml" xmlns:w16cex="http://schemas.microsoft.com/office/word/2018/wordml/cex" xmlns:w16cid="http://schemas.microsoft.com/office/word/2016/wordml/cid" xmlns:w16="http://schemas.microsoft.com/office/word/2018/wordml" xmlns:w16sdtdh="http://schemas.microsoft.com/office/word/2020/wordml/sdtdatahash" xmlns:w16se="http://schemas.microsoft.com/office/word/2015/wordml/symex" mc:Ignorable="w14 w15 w16se w16cid w16 w16cex w16sdtdh">
   <w:docDefaults>
     <w:rPrDefault>
       <w:rPr>

</xml_diff>